<commit_message>
command design pattern uml
</commit_message>
<xml_diff>
--- a/Design/Design_Writeup.docx
+++ b/Design/Design_Writeup.docx
@@ -26,21 +26,7 @@
         <w:rPr>
           <w:lang w:val="en-US"/>
         </w:rPr>
-        <w:t xml:space="preserve">Boggle is a game that </w:t>
-      </w:r>
-      <w:proofErr w:type="gramStart"/>
-      <w:r>
-        <w:rPr>
-          <w:lang w:val="en-US"/>
-        </w:rPr>
-        <w:t>dates back to</w:t>
-      </w:r>
-      <w:proofErr w:type="gramEnd"/>
-      <w:r>
-        <w:rPr>
-          <w:lang w:val="en-US"/>
-        </w:rPr>
-        <w:t xml:space="preserve"> the 1970s. Back then, it was much easier to play similar games on a physical board, but nowadays the trend has been to play such games digitally, such as on a computer or smartphone. However, </w:t>
+        <w:t xml:space="preserve">Boggle is a game that dates back to the 1970s. Back then, it was much easier to play similar games on a physical board, but nowadays the trend has been to play such games digitally, such as on a computer or smartphone. However, </w:t>
       </w:r>
       <w:r>
         <w:rPr>
@@ -1404,7 +1390,7 @@
               <w:rPr>
                 <w:lang w:val="en-US"/>
               </w:rPr>
-              <w:t>Moose, Hassan</w:t>
+              <w:t>Kevin, Sultan</w:t>
             </w:r>
           </w:p>
         </w:tc>
@@ -1499,7 +1485,7 @@
               <w:rPr>
                 <w:lang w:val="en-US"/>
               </w:rPr>
-              <w:t>Timed Boggle Pause</w:t>
+              <w:t>Undo</w:t>
             </w:r>
           </w:p>
         </w:tc>
@@ -1535,7 +1521,7 @@
               <w:rPr>
                 <w:lang w:val="en-US"/>
               </w:rPr>
-              <w:t>Sultan, Kevin</w:t>
+              <w:t>Hassan, Moose</w:t>
             </w:r>
           </w:p>
         </w:tc>
@@ -1553,13 +1539,7 @@
               <w:rPr>
                 <w:lang w:val="en-US"/>
               </w:rPr>
-              <w:t xml:space="preserve">As a timed boggle player, I want to be able to </w:t>
-            </w:r>
-            <w:r>
-              <w:rPr>
-                <w:lang w:val="en-US"/>
-              </w:rPr>
-              <w:t xml:space="preserve">add more time to my timer as a reward for finding words. </w:t>
+              <w:t xml:space="preserve">As a Boggle player who makes errors when choosing words, I don’t want to have to restart choosing my whole word.  </w:t>
             </w:r>
           </w:p>
         </w:tc>
@@ -1585,12 +1565,6 @@
                 <w:lang w:val="en-US"/>
               </w:rPr>
             </w:pPr>
-            <w:r>
-              <w:rPr>
-                <w:lang w:val="en-US"/>
-              </w:rPr>
-              <w:t>1</w:t>
-            </w:r>
           </w:p>
         </w:tc>
         <w:tc>
@@ -1603,12 +1577,6 @@
                 <w:lang w:val="en-US"/>
               </w:rPr>
             </w:pPr>
-            <w:r>
-              <w:rPr>
-                <w:lang w:val="en-US"/>
-              </w:rPr>
-              <w:t>2</w:t>
-            </w:r>
           </w:p>
         </w:tc>
       </w:tr>

</xml_diff>